<commit_message>
Not in collection fix
</commit_message>
<xml_diff>
--- a/13_grafikus_valtozat_elkeszitese/templ_13_KZS.docx
+++ b/13_grafikus_valtozat_elkeszitese/templ_13_KZS.docx
@@ -100,6 +100,9 @@
         <w:tc>
           <w:tcPr>
             <w:tcW w:w="5622" w:type="dxa"/>
+            <w:tcBorders>
+              <w:bottom w:val="single" w:sz="4" w:space="0" w:color="auto"/>
+            </w:tcBorders>
           </w:tcPr>
           <w:p>
             <w:pPr>
@@ -121,6 +124,9 @@
         <w:tc>
           <w:tcPr>
             <w:tcW w:w="1590" w:type="dxa"/>
+            <w:tcBorders>
+              <w:bottom w:val="single" w:sz="4" w:space="0" w:color="auto"/>
+            </w:tcBorders>
           </w:tcPr>
           <w:p>
             <w:pPr>
@@ -142,6 +148,9 @@
         <w:tc>
           <w:tcPr>
             <w:tcW w:w="1850" w:type="dxa"/>
+            <w:tcBorders>
+              <w:bottom w:val="single" w:sz="4" w:space="0" w:color="auto"/>
+            </w:tcBorders>
           </w:tcPr>
           <w:p>
             <w:pPr>
@@ -165,6 +174,9 @@
         <w:tc>
           <w:tcPr>
             <w:tcW w:w="5622" w:type="dxa"/>
+            <w:tcBorders>
+              <w:top w:val="single" w:sz="4" w:space="0" w:color="auto"/>
+            </w:tcBorders>
           </w:tcPr>
           <w:p>
             <w:r>
@@ -175,6 +187,9 @@
         <w:tc>
           <w:tcPr>
             <w:tcW w:w="1590" w:type="dxa"/>
+            <w:tcBorders>
+              <w:top w:val="single" w:sz="4" w:space="0" w:color="auto"/>
+            </w:tcBorders>
           </w:tcPr>
           <w:p>
             <w:r>
@@ -185,6 +200,9 @@
         <w:tc>
           <w:tcPr>
             <w:tcW w:w="1850" w:type="dxa"/>
+            <w:tcBorders>
+              <w:top w:val="single" w:sz="4" w:space="0" w:color="auto"/>
+            </w:tcBorders>
           </w:tcPr>
           <w:p>
             <w:r>

</xml_diff>